<commit_message>
Merge Release Branch 2.8.1 to Dev Branch
git-tfs-id: [http://bexis2.vmguest.uni-jena.de:8080/tfs]$/Tech/Dev;C2109
</commit_message>
<xml_diff>
--- a/Manuals/2.8.0/BEXIS280_DataCollection_UserGuide.docx
+++ b/Manuals/2.8.0/BEXIS280_DataCollection_UserGuide.docx
@@ -339,7 +339,6 @@
         </w:rPr>
         <w:tab/>
       </w:r>
-      <w:proofErr w:type="spellStart"/>
       <w:r>
         <w:rPr>
           <w:rStyle w:val="SchwacheHervorhebung"/>
@@ -347,69 +346,8 @@
           <w:i w:val="0"/>
           <w:lang w:val="en-US"/>
         </w:rPr>
-        <w:t>Nafiseh</w:t>
-      </w:r>
-      <w:proofErr w:type="spellEnd"/>
-      <w:r>
-        <w:rPr>
-          <w:rStyle w:val="SchwacheHervorhebung"/>
-          <w:rFonts w:cs="Arial"/>
-          <w:i w:val="0"/>
-          <w:lang w:val="en-US"/>
-        </w:rPr>
-        <w:t xml:space="preserve"> </w:t>
-      </w:r>
-      <w:proofErr w:type="spellStart"/>
-      <w:r>
-        <w:rPr>
-          <w:rStyle w:val="SchwacheHervorhebung"/>
-          <w:rFonts w:cs="Arial"/>
-          <w:i w:val="0"/>
-          <w:lang w:val="en-US"/>
-        </w:rPr>
-        <w:t>Navabpour</w:t>
-      </w:r>
-      <w:proofErr w:type="spellEnd"/>
-      <w:r>
-        <w:rPr>
-          <w:rStyle w:val="SchwacheHervorhebung"/>
-          <w:rFonts w:cs="Arial"/>
-          <w:i w:val="0"/>
-          <w:lang w:val="en-US"/>
-        </w:rPr>
-        <w:t xml:space="preserve">, Roman </w:t>
-      </w:r>
-      <w:proofErr w:type="spellStart"/>
-      <w:r>
-        <w:rPr>
-          <w:rStyle w:val="SchwacheHervorhebung"/>
-          <w:rFonts w:cs="Arial"/>
-          <w:i w:val="0"/>
-          <w:lang w:val="en-US"/>
-        </w:rPr>
-        <w:t>Gerlach</w:t>
-      </w:r>
-      <w:proofErr w:type="spellEnd"/>
-      <w:r>
-        <w:rPr>
-          <w:rStyle w:val="SchwacheHervorhebung"/>
-          <w:rFonts w:cs="Arial"/>
-          <w:i w:val="0"/>
-          <w:lang w:val="en-US"/>
-        </w:rPr>
-        <w:t xml:space="preserve">, David </w:t>
-      </w:r>
-      <w:proofErr w:type="spellStart"/>
-      <w:r>
-        <w:rPr>
-          <w:rStyle w:val="SchwacheHervorhebung"/>
-          <w:rFonts w:cs="Arial"/>
-          <w:i w:val="0"/>
-          <w:lang w:val="en-US"/>
-        </w:rPr>
-        <w:t>Blaa</w:t>
-      </w:r>
-      <w:proofErr w:type="spellEnd"/>
+        <w:t>Nafiseh Navabpour, Roman Gerlach, David Blaa</w:t>
+      </w:r>
     </w:p>
     <w:p>
       <w:pPr>
@@ -720,7 +658,6 @@
         </w:rPr>
         <w:t xml:space="preserve"> the </w:t>
       </w:r>
-      <w:proofErr w:type="spellStart"/>
       <w:r>
         <w:rPr>
           <w:rStyle w:val="SchwacheHervorhebung"/>
@@ -730,7 +667,6 @@
         </w:rPr>
         <w:t>BExIS</w:t>
       </w:r>
-      <w:proofErr w:type="spellEnd"/>
       <w:r>
         <w:rPr>
           <w:rStyle w:val="SchwacheHervorhebung"/>
@@ -740,7 +676,6 @@
         </w:rPr>
         <w:t xml:space="preserve">++ project. </w:t>
       </w:r>
-      <w:proofErr w:type="spellStart"/>
       <w:r>
         <w:rPr>
           <w:rStyle w:val="SchwacheHervorhebung"/>
@@ -750,7 +685,6 @@
         </w:rPr>
         <w:t>BExIS</w:t>
       </w:r>
-      <w:proofErr w:type="spellEnd"/>
       <w:r>
         <w:rPr>
           <w:rStyle w:val="SchwacheHervorhebung"/>
@@ -771,10 +705,27 @@
     </w:p>
     <w:p>
       <w:pPr>
+        <w:pStyle w:val="HTMLVorformatiert"/>
+        <w:shd w:val="clear" w:color="auto" w:fill="FFFFFF"/>
+        <w:rPr>
+          <w:rFonts w:ascii="Consolas" w:hAnsi="Consolas" w:cs="Consolas"/>
+          <w:color w:val="000000"/>
+        </w:rPr>
+      </w:pPr>
+      <w:r>
+        <w:rPr>
+          <w:rFonts w:ascii="Consolas" w:hAnsi="Consolas" w:cs="Consolas"/>
+          <w:color w:val="000000"/>
+        </w:rPr>
+        <w:lastRenderedPageBreak/>
+        <w:t>Start Contents</w:t>
+      </w:r>
+    </w:p>
+    <w:p>
+      <w:pPr>
         <w:pStyle w:val="Inhaltsverzeichnisberschrift"/>
       </w:pPr>
       <w:r>
-        <w:lastRenderedPageBreak/>
         <w:t>Contents</w:t>
       </w:r>
     </w:p>
@@ -1324,8 +1275,6 @@
           <w:fldChar w:fldCharType="end"/>
         </w:r>
       </w:hyperlink>
-      <w:bookmarkStart w:id="0" w:name="_GoBack"/>
-      <w:bookmarkEnd w:id="0"/>
     </w:p>
     <w:p>
       <w:pPr>
@@ -2300,11 +2249,31 @@
     </w:p>
     <w:p>
       <w:pPr>
-        <w:jc w:val="both"/>
+        <w:pStyle w:val="HTMLVorformatiert"/>
+        <w:shd w:val="clear" w:color="auto" w:fill="FFFFFF"/>
+        <w:rPr>
+          <w:rFonts w:ascii="Consolas" w:hAnsi="Consolas" w:cs="Consolas"/>
+          <w:color w:val="000000"/>
+        </w:rPr>
       </w:pPr>
       <w:r>
         <w:br w:type="page"/>
       </w:r>
+      <w:r>
+        <w:rPr>
+          <w:rFonts w:ascii="Consolas" w:hAnsi="Consolas" w:cs="Consolas"/>
+          <w:color w:val="000000"/>
+        </w:rPr>
+        <w:lastRenderedPageBreak/>
+        <w:t>Start Contxt</w:t>
+      </w:r>
+    </w:p>
+    <w:p>
+      <w:pPr>
+        <w:jc w:val="both"/>
+      </w:pPr>
+      <w:bookmarkStart w:id="0" w:name="_GoBack"/>
+      <w:bookmarkEnd w:id="0"/>
     </w:p>
     <w:p>
       <w:pPr>
@@ -2703,19 +2672,11 @@
         </w:rPr>
         <w:t xml:space="preserve">based on your selection of the </w:t>
       </w:r>
-      <w:proofErr w:type="gramStart"/>
-      <w:r>
-        <w:rPr>
-          <w:lang w:val="en-US"/>
-        </w:rPr>
-        <w:t>two  mandatory</w:t>
-      </w:r>
-      <w:proofErr w:type="gramEnd"/>
-      <w:r>
-        <w:rPr>
-          <w:lang w:val="en-US"/>
-        </w:rPr>
-        <w:t xml:space="preserve"> elements: </w:t>
+      <w:r>
+        <w:rPr>
+          <w:lang w:val="en-US"/>
+        </w:rPr>
+        <w:t xml:space="preserve">two  mandatory elements: </w:t>
       </w:r>
       <w:r>
         <w:rPr>
@@ -2758,7 +2719,7 @@
           <w:lang w:eastAsia="de-DE"/>
         </w:rPr>
         <w:pict>
-          <v:shape id="_x0000_i1033" type="#_x0000_t75" style="width:470.5pt;height:262.05pt;visibility:visible;mso-wrap-style:square">
+          <v:shape id="_x0000_i1025" type="#_x0000_t75" style="width:470.5pt;height:262.05pt;visibility:visible;mso-wrap-style:square">
             <v:imagedata r:id="rId9" o:title=""/>
           </v:shape>
         </w:pict>
@@ -2837,7 +2798,7 @@
           <w:noProof/>
         </w:rPr>
         <w:pict>
-          <v:shape id="Grafik 1" o:spid="_x0000_s1067" type="#_x0000_t75" style="position:absolute;left:0;text-align:left;margin-left:208.3pt;margin-top:39.3pt;width:251.55pt;height:87.5pt;z-index:-4;visibility:visible;mso-wrap-style:square;mso-position-horizontal-relative:text;mso-position-vertical-relative:text" wrapcoords="-70 0 -70 21412 21600 21412 21600 0 -70 0">
+          <v:shape id="Grafik 1" o:spid="_x0000_s1067" type="#_x0000_t75" style="position:absolute;left:0;text-align:left;margin-left:208.3pt;margin-top:39.3pt;width:251.55pt;height:87.5pt;z-index:-3;visibility:visible;mso-wrap-style:square;mso-position-horizontal-relative:text;mso-position-vertical-relative:text" wrapcoords="-70 0 -70 21412 21600 21412 21600 0 -70 0">
             <v:imagedata r:id="rId10" o:title="" croptop="3956f" cropleft="16616f" cropright="13535f"/>
             <w10:wrap type="tight"/>
           </v:shape>
@@ -2848,7 +2809,7 @@
           <w:noProof/>
         </w:rPr>
         <w:pict>
-          <v:shape id="_x0000_s1068" type="#_x0000_t75" style="position:absolute;left:0;text-align:left;margin-left:-10.6pt;margin-top:44.7pt;width:206.7pt;height:95.05pt;z-index:-3;visibility:visible;mso-wrap-style:square;mso-position-horizontal-relative:text;mso-position-vertical-relative:text" wrapcoords="-99 0 -99 21386 21600 21386 21600 0 -99 0" o:allowoverlap="f">
+          <v:shape id="_x0000_s1068" type="#_x0000_t75" style="position:absolute;left:0;text-align:left;margin-left:-10.6pt;margin-top:44.7pt;width:206.7pt;height:95.05pt;z-index:-2;visibility:visible;mso-wrap-style:square;mso-position-horizontal-relative:text;mso-position-vertical-relative:text" wrapcoords="-99 0 -99 21386 21600 21386 21600 0 -99 0" o:allowoverlap="f">
             <v:imagedata r:id="rId11" o:title="" cropright="6963f"/>
             <w10:wrap type="tight"/>
           </v:shape>
@@ -2859,7 +2820,7 @@
           <w:noProof/>
         </w:rPr>
         <w:pict>
-          <v:shape id="_x0000_s1069" type="#_x0000_t75" style="position:absolute;left:0;text-align:left;margin-left:-10.6pt;margin-top:.1pt;width:470.45pt;height:19.9pt;z-index:-2;visibility:visible;mso-wrap-style:square;mso-position-horizontal-relative:text;mso-position-vertical-relative:text" wrapcoords="-34 0 -34 20800 21600 20800 21600 0 -34 0">
+          <v:shape id="_x0000_s1069" type="#_x0000_t75" style="position:absolute;left:0;text-align:left;margin-left:-10.6pt;margin-top:.1pt;width:470.45pt;height:19.9pt;z-index:-1;visibility:visible;mso-wrap-style:square;mso-position-horizontal-relative:text;mso-position-vertical-relative:text" wrapcoords="-34 0 -34 20800 21600 20800 21600 0 -34 0">
             <v:imagedata r:id="rId12" o:title=""/>
             <w10:wrap type="tight"/>
           </v:shape>
@@ -2920,7 +2881,7 @@
       </w:r>
       <w:r>
         <w:pict>
-          <v:shape id="Picture 35" o:spid="_x0000_i1038" type="#_x0000_t75" style="width:5.85pt;height:5pt;visibility:visible">
+          <v:shape id="Picture 35" o:spid="_x0000_i1026" type="#_x0000_t75" style="width:5.85pt;height:5pt;visibility:visible">
             <v:imagedata r:id="rId13" o:title="" croptop="18348f" cropbottom="45896f" cropleft="3200f" cropright="61527f"/>
           </v:shape>
         </w:pict>
@@ -2962,7 +2923,7 @@
           <w:lang w:eastAsia="de-DE"/>
         </w:rPr>
         <w:pict>
-          <v:shape id="_x0000_i1037" type="#_x0000_t75" style="width:22.6pt;height:21.75pt;visibility:visible;mso-wrap-style:square">
+          <v:shape id="_x0000_i1027" type="#_x0000_t75" style="width:22.6pt;height:21.75pt;visibility:visible;mso-wrap-style:square">
             <v:imagedata r:id="rId14" o:title="" cropbottom="11295f" cropleft="5163f"/>
           </v:shape>
         </w:pict>
@@ -2988,19 +2949,11 @@
         </w:rPr>
         <w:tab/>
       </w:r>
-      <w:proofErr w:type="gramStart"/>
-      <w:r>
-        <w:rPr>
-          <w:lang w:val="en-US"/>
-        </w:rPr>
-        <w:t>Add</w:t>
-      </w:r>
-      <w:proofErr w:type="gramEnd"/>
-      <w:r>
-        <w:rPr>
-          <w:lang w:val="en-US"/>
-        </w:rPr>
-        <w:t xml:space="preserve"> an attribute. </w:t>
+      <w:r>
+        <w:rPr>
+          <w:lang w:val="en-US"/>
+        </w:rPr>
+        <w:t xml:space="preserve">Add an attribute. </w:t>
       </w:r>
     </w:p>
     <w:p>
@@ -3017,7 +2970,7 @@
           <w:lang w:eastAsia="de-DE"/>
         </w:rPr>
         <w:pict>
-          <v:shape id="_x0000_i1034" type="#_x0000_t75" style="width:22.6pt;height:23.45pt;visibility:visible;mso-wrap-style:square">
+          <v:shape id="_x0000_i1028" type="#_x0000_t75" style="width:22.6pt;height:23.45pt;visibility:visible;mso-wrap-style:square">
             <v:imagedata r:id="rId15" o:title="" cropbottom="9227f"/>
           </v:shape>
         </w:pict>
@@ -3054,7 +3007,7 @@
           <w:lang w:eastAsia="de-DE"/>
         </w:rPr>
         <w:pict>
-          <v:shape id="_x0000_i1035" type="#_x0000_t75" style="width:45.2pt;height:20.1pt;visibility:visible;mso-wrap-style:square">
+          <v:shape id="_x0000_i1029" type="#_x0000_t75" style="width:45.2pt;height:20.1pt;visibility:visible;mso-wrap-style:square">
             <v:imagedata r:id="rId16" o:title=""/>
           </v:shape>
         </w:pict>
@@ -3083,7 +3036,7 @@
           <w:lang w:eastAsia="de-DE"/>
         </w:rPr>
         <w:pict>
-          <v:shape id="_x0000_i1036" type="#_x0000_t75" style="width:45.2pt;height:20.1pt;visibility:visible;mso-wrap-style:square">
+          <v:shape id="_x0000_i1030" type="#_x0000_t75" style="width:45.2pt;height:20.1pt;visibility:visible;mso-wrap-style:square">
             <v:imagedata r:id="rId16" o:title=""/>
           </v:shape>
         </w:pict>
@@ -3122,7 +3075,7 @@
           <w:lang w:eastAsia="de-DE"/>
         </w:rPr>
         <w:pict>
-          <v:shape id="_x0000_i1039" type="#_x0000_t75" style="width:15.05pt;height:12.55pt;visibility:visible;mso-wrap-style:square">
+          <v:shape id="_x0000_i1031" type="#_x0000_t75" style="width:15.05pt;height:12.55pt;visibility:visible;mso-wrap-style:square">
             <v:imagedata r:id="rId17" o:title="" cropbottom="20314f"/>
           </v:shape>
         </w:pict>
@@ -3133,7 +3086,7 @@
           <w:lang w:eastAsia="de-DE"/>
         </w:rPr>
         <w:pict>
-          <v:shape id="_x0000_i1040" type="#_x0000_t75" style="width:12.55pt;height:10.9pt;visibility:visible;mso-wrap-style:square">
+          <v:shape id="_x0000_i1032" type="#_x0000_t75" style="width:12.55pt;height:10.9pt;visibility:visible;mso-wrap-style:square">
             <v:imagedata r:id="rId18" o:title="" cropbottom="23048f"/>
           </v:shape>
         </w:pict>
@@ -3193,27 +3146,13 @@
         <w:rPr>
           <w:lang w:val="en-US"/>
         </w:rPr>
-        <w:t xml:space="preserve">, there is a button titled Validate to examine whether required attributes have been filled and whether the information complies with the business logic. The validation may also be triggered by using </w:t>
-      </w:r>
-      <w:proofErr w:type="gramStart"/>
-      <w:r>
-        <w:rPr>
-          <w:lang w:val="en-US"/>
-        </w:rPr>
-        <w:t xml:space="preserve">the </w:t>
-      </w:r>
-      <w:r>
-        <w:rPr>
-          <w:lang w:val="en-US"/>
-        </w:rPr>
-        <w:t>submit</w:t>
-      </w:r>
-      <w:proofErr w:type="gramEnd"/>
-      <w:r>
-        <w:rPr>
-          <w:lang w:val="en-US"/>
-        </w:rPr>
-        <w:t>.</w:t>
+        <w:t xml:space="preserve">, there is a button titled Validate to examine whether required attributes have been filled and whether the information complies with the business logic. The validation may also be triggered by using the </w:t>
+      </w:r>
+      <w:r>
+        <w:rPr>
+          <w:lang w:val="en-US"/>
+        </w:rPr>
+        <w:t>submit.</w:t>
       </w:r>
     </w:p>
     <w:p>
@@ -3231,7 +3170,7 @@
           <w:noProof/>
         </w:rPr>
         <w:pict>
-          <v:shape id="_x0000_s1070" type="#_x0000_t75" style="position:absolute;left:0;text-align:left;margin-left:0;margin-top:.25pt;width:223.95pt;height:41.5pt;z-index:4;visibility:visible;mso-wrap-style:square;mso-position-horizontal:inside;mso-position-horizontal-relative:text;mso-position-vertical:absolute;mso-position-vertical-relative:text;mso-width-relative:page;mso-height-relative:page">
+          <v:shape id="_x0000_s1070" type="#_x0000_t75" style="position:absolute;left:0;text-align:left;margin-left:0;margin-top:.25pt;width:223.95pt;height:41.5pt;z-index:1;visibility:visible;mso-wrap-style:square;mso-position-horizontal:inside;mso-position-horizontal-relative:text;mso-position-vertical:absolute;mso-position-vertical-relative:text;mso-width-relative:page;mso-height-relative:page">
             <v:imagedata r:id="rId9" o:title="" croptop="59668f" cropleft="37167f" cropright="10768f"/>
             <w10:wrap type="topAndBottom"/>
           </v:shape>
@@ -3350,7 +3289,7 @@
           <w:lang w:eastAsia="de-DE"/>
         </w:rPr>
         <w:pict>
-          <v:shape id="_x0000_i1041" type="#_x0000_t75" style="width:449.6pt;height:131.45pt;visibility:visible;mso-wrap-style:square">
+          <v:shape id="_x0000_i1033" type="#_x0000_t75" style="width:449.6pt;height:131.45pt;visibility:visible;mso-wrap-style:square">
             <v:imagedata r:id="rId19" o:title="" croptop="43616f" cropbottom="4357f" cropleft="40659f" cropright="5982f"/>
           </v:shape>
         </w:pict>
@@ -3498,7 +3437,7 @@
           <w:lang w:eastAsia="de-DE"/>
         </w:rPr>
         <w:pict>
-          <v:shape id="_x0000_i1042" type="#_x0000_t75" style="width:470.5pt;height:81.2pt;visibility:visible;mso-wrap-style:square">
+          <v:shape id="_x0000_i1034" type="#_x0000_t75" style="width:470.5pt;height:81.2pt;visibility:visible;mso-wrap-style:square">
             <v:imagedata r:id="rId20" o:title=""/>
           </v:shape>
         </w:pict>
@@ -3539,21 +3478,7 @@
         <w:rPr>
           <w:lang w:val="en-US"/>
         </w:rPr>
-        <w:t xml:space="preserve">The term “structured data” is used for all datasets where there internal structure of the data is “known” to the system. For example, in a data table the header, which defines the columns (i.e. </w:t>
-      </w:r>
-      <w:proofErr w:type="gramStart"/>
-      <w:r>
-        <w:rPr>
-          <w:lang w:val="en-US"/>
-        </w:rPr>
-        <w:t>variables)</w:t>
-      </w:r>
-      <w:proofErr w:type="gramEnd"/>
-      <w:r>
-        <w:rPr>
-          <w:lang w:val="en-US"/>
-        </w:rPr>
-        <w:t xml:space="preserve"> is the structure of the data. Before uploading/importing data to the system the data structure needs to be created with the Data Structure Manager of the Data Planning module.</w:t>
+        <w:t>The term “structured data” is used for all datasets where there internal structure of the data is “known” to the system. For example, in a data table the header, which defines the columns (i.e. variables) is the structure of the data. Before uploading/importing data to the system the data structure needs to be created with the Data Structure Manager of the Data Planning module.</w:t>
       </w:r>
     </w:p>
     <w:p>
@@ -3661,21 +3586,7 @@
         <w:rPr>
           <w:lang w:val="en-US"/>
         </w:rPr>
-        <w:t xml:space="preserve"> Microsoft Excel (*.</w:t>
-      </w:r>
-      <w:proofErr w:type="spellStart"/>
-      <w:r>
-        <w:rPr>
-          <w:lang w:val="en-US"/>
-        </w:rPr>
-        <w:t>xlsm</w:t>
-      </w:r>
-      <w:proofErr w:type="spellEnd"/>
-      <w:r>
-        <w:rPr>
-          <w:lang w:val="en-US"/>
-        </w:rPr>
-        <w:t>) or ASCII (*.txt, *.csv). Microsoft Excel</w:t>
+        <w:t xml:space="preserve"> Microsoft Excel (*.xlsm) or ASCII (*.txt, *.csv). Microsoft Excel</w:t>
       </w:r>
       <w:r>
         <w:rPr>
@@ -3766,7 +3677,7 @@
         </w:rPr>
         <w:lastRenderedPageBreak/>
         <w:pict>
-          <v:shape id="_x0000_i1043" type="#_x0000_t75" style="width:469.65pt;height:217.65pt;visibility:visible;mso-wrap-style:square">
+          <v:shape id="_x0000_i1035" type="#_x0000_t75" style="width:468.85pt;height:217.65pt;visibility:visible;mso-wrap-style:square">
             <v:imagedata r:id="rId21" o:title=""/>
           </v:shape>
         </w:pict>
@@ -3980,7 +3891,7 @@
           <w:lang w:eastAsia="de-DE"/>
         </w:rPr>
         <w:pict>
-          <v:shape id="Picture 3" o:spid="_x0000_i1025" type="#_x0000_t75" alt="ColumnWise.JPG" style="width:201.75pt;height:81.2pt;visibility:visible">
+          <v:shape id="Picture 3" o:spid="_x0000_i1036" type="#_x0000_t75" alt="ColumnWise.JPG" style="width:201.75pt;height:81.2pt;visibility:visible">
             <v:imagedata r:id="rId22" o:title="" croptop="13732f" cropbottom="13605f"/>
           </v:shape>
         </w:pict>
@@ -3991,7 +3902,7 @@
           <w:lang w:eastAsia="de-DE"/>
         </w:rPr>
         <w:pict>
-          <v:shape id="Picture 6" o:spid="_x0000_i1026" type="#_x0000_t75" alt="RowWise.JPG" style="width:223.55pt;height:91.25pt;visibility:visible">
+          <v:shape id="Picture 6" o:spid="_x0000_i1037" type="#_x0000_t75" alt="RowWise.JPG" style="width:223.55pt;height:91.25pt;visibility:visible">
             <v:imagedata r:id="rId23" o:title="" croptop="13866f" cropbottom="14521f"/>
           </v:shape>
         </w:pict>
@@ -4074,7 +3985,7 @@
         </w:rPr>
         <w:lastRenderedPageBreak/>
         <w:pict>
-          <v:shape id="Picture 10" o:spid="_x0000_i1027" type="#_x0000_t75" alt="Offset.JPG" style="width:208.45pt;height:103pt;visibility:visible">
+          <v:shape id="Picture 10" o:spid="_x0000_i1038" type="#_x0000_t75" alt="Offset.JPG" style="width:208.45pt;height:103pt;visibility:visible">
             <v:imagedata r:id="rId24" o:title="" croptop="9023f" cropbottom="13471f"/>
           </v:shape>
         </w:pict>
@@ -4085,7 +3996,7 @@
           <w:lang w:eastAsia="de-DE"/>
         </w:rPr>
         <w:pict>
-          <v:shape id="Picture 11" o:spid="_x0000_i1028" type="#_x0000_t75" alt="Variables.JPG" style="width:230.25pt;height:95.45pt;visibility:visible">
+          <v:shape id="Picture 11" o:spid="_x0000_i1039" type="#_x0000_t75" alt="Variables.JPG" style="width:230.25pt;height:95.45pt;visibility:visible">
             <v:imagedata r:id="rId25" o:title="" croptop="13344f" cropbottom="13471f"/>
           </v:shape>
         </w:pict>
@@ -4209,7 +4120,7 @@
           <w:lang w:eastAsia="de-DE"/>
         </w:rPr>
         <w:pict>
-          <v:shape id="_x0000_i1044" type="#_x0000_t75" style="width:470.5pt;height:191.7pt;visibility:visible;mso-wrap-style:square">
+          <v:shape id="_x0000_i1040" type="#_x0000_t75" style="width:470.5pt;height:191.7pt;visibility:visible;mso-wrap-style:square">
             <v:imagedata r:id="rId26" o:title=""/>
           </v:shape>
         </w:pict>
@@ -4415,7 +4326,7 @@
         </w:rPr>
         <w:lastRenderedPageBreak/>
         <w:pict>
-          <v:shape id="_x0000_i1045" type="#_x0000_t75" style="width:470.5pt;height:187.55pt;visibility:visible;mso-wrap-style:square">
+          <v:shape id="_x0000_i1041" type="#_x0000_t75" style="width:470.5pt;height:187.55pt;visibility:visible;mso-wrap-style:square">
             <v:imagedata r:id="rId27" o:title=""/>
           </v:shape>
         </w:pict>
@@ -4533,7 +4444,7 @@
           <w:lang w:eastAsia="de-DE"/>
         </w:rPr>
         <w:pict>
-          <v:shape id="_x0000_i1046" type="#_x0000_t75" style="width:470.5pt;height:172.45pt;visibility:visible;mso-wrap-style:square">
+          <v:shape id="_x0000_i1042" type="#_x0000_t75" style="width:470.5pt;height:172.45pt;visibility:visible;mso-wrap-style:square">
             <v:imagedata r:id="rId28" o:title=""/>
           </v:shape>
         </w:pict>
@@ -4694,9 +4605,8 @@
           <w:szCs w:val="22"/>
           <w:lang w:val="en-US"/>
         </w:rPr>
-        <w:t xml:space="preserve"> 2 application can support many file formats such as (*.</w:t>
-      </w:r>
-      <w:proofErr w:type="spellStart"/>
+        <w:t xml:space="preserve"> 2 application can support many file formats such as (*.avi) (*.csv) (*.doc) (*.docx) (*.gif) (*.jpg) (*.mp3) (*.mp4) (*.pdf) (*.png) (*.shp) (*.tif) (*.txt)</w:t>
+      </w:r>
       <w:r>
         <w:rPr>
           <w:rFonts w:ascii="Calibri" w:hAnsi="Calibri"/>
@@ -4704,9 +4614,8 @@
           <w:szCs w:val="22"/>
           <w:lang w:val="en-US"/>
         </w:rPr>
-        <w:t>avi</w:t>
-      </w:r>
-      <w:proofErr w:type="spellEnd"/>
+        <w:t xml:space="preserve"> </w:t>
+      </w:r>
       <w:r>
         <w:rPr>
           <w:rFonts w:ascii="Calibri" w:hAnsi="Calibri"/>
@@ -4714,145 +4623,7 @@
           <w:szCs w:val="22"/>
           <w:lang w:val="en-US"/>
         </w:rPr>
-        <w:t>) (*.csv) (*.doc) (*.</w:t>
-      </w:r>
-      <w:proofErr w:type="spellStart"/>
-      <w:r>
-        <w:rPr>
-          <w:rFonts w:ascii="Calibri" w:hAnsi="Calibri"/>
-          <w:sz w:val="22"/>
-          <w:szCs w:val="22"/>
-          <w:lang w:val="en-US"/>
-        </w:rPr>
-        <w:t>docx</w:t>
-      </w:r>
-      <w:proofErr w:type="spellEnd"/>
-      <w:r>
-        <w:rPr>
-          <w:rFonts w:ascii="Calibri" w:hAnsi="Calibri"/>
-          <w:sz w:val="22"/>
-          <w:szCs w:val="22"/>
-          <w:lang w:val="en-US"/>
-        </w:rPr>
-        <w:t>) (*.gif) (*.jpg) (*.mp3) (*.mp4) (*.pdf) (*.</w:t>
-      </w:r>
-      <w:proofErr w:type="spellStart"/>
-      <w:r>
-        <w:rPr>
-          <w:rFonts w:ascii="Calibri" w:hAnsi="Calibri"/>
-          <w:sz w:val="22"/>
-          <w:szCs w:val="22"/>
-          <w:lang w:val="en-US"/>
-        </w:rPr>
-        <w:t>png</w:t>
-      </w:r>
-      <w:proofErr w:type="spellEnd"/>
-      <w:r>
-        <w:rPr>
-          <w:rFonts w:ascii="Calibri" w:hAnsi="Calibri"/>
-          <w:sz w:val="22"/>
-          <w:szCs w:val="22"/>
-          <w:lang w:val="en-US"/>
-        </w:rPr>
-        <w:t>) (*.</w:t>
-      </w:r>
-      <w:proofErr w:type="spellStart"/>
-      <w:r>
-        <w:rPr>
-          <w:rFonts w:ascii="Calibri" w:hAnsi="Calibri"/>
-          <w:sz w:val="22"/>
-          <w:szCs w:val="22"/>
-          <w:lang w:val="en-US"/>
-        </w:rPr>
-        <w:t>shp</w:t>
-      </w:r>
-      <w:proofErr w:type="spellEnd"/>
-      <w:r>
-        <w:rPr>
-          <w:rFonts w:ascii="Calibri" w:hAnsi="Calibri"/>
-          <w:sz w:val="22"/>
-          <w:szCs w:val="22"/>
-          <w:lang w:val="en-US"/>
-        </w:rPr>
-        <w:t>) (*.</w:t>
-      </w:r>
-      <w:proofErr w:type="spellStart"/>
-      <w:r>
-        <w:rPr>
-          <w:rFonts w:ascii="Calibri" w:hAnsi="Calibri"/>
-          <w:sz w:val="22"/>
-          <w:szCs w:val="22"/>
-          <w:lang w:val="en-US"/>
-        </w:rPr>
-        <w:t>tif</w:t>
-      </w:r>
-      <w:proofErr w:type="spellEnd"/>
-      <w:r>
-        <w:rPr>
-          <w:rFonts w:ascii="Calibri" w:hAnsi="Calibri"/>
-          <w:sz w:val="22"/>
-          <w:szCs w:val="22"/>
-          <w:lang w:val="en-US"/>
-        </w:rPr>
-        <w:t>) (*.txt)</w:t>
-      </w:r>
-      <w:r>
-        <w:rPr>
-          <w:rFonts w:ascii="Calibri" w:hAnsi="Calibri"/>
-          <w:sz w:val="22"/>
-          <w:szCs w:val="22"/>
-          <w:lang w:val="en-US"/>
-        </w:rPr>
-        <w:t xml:space="preserve"> </w:t>
-      </w:r>
-      <w:r>
-        <w:rPr>
-          <w:rFonts w:ascii="Calibri" w:hAnsi="Calibri"/>
-          <w:sz w:val="22"/>
-          <w:szCs w:val="22"/>
-          <w:lang w:val="en-US"/>
-        </w:rPr>
-        <w:t>(*.</w:t>
-      </w:r>
-      <w:proofErr w:type="spellStart"/>
-      <w:r>
-        <w:rPr>
-          <w:rFonts w:ascii="Calibri" w:hAnsi="Calibri"/>
-          <w:sz w:val="22"/>
-          <w:szCs w:val="22"/>
-          <w:lang w:val="en-US"/>
-        </w:rPr>
-        <w:t>xls</w:t>
-      </w:r>
-      <w:proofErr w:type="spellEnd"/>
-      <w:r>
-        <w:rPr>
-          <w:rFonts w:ascii="Calibri" w:hAnsi="Calibri"/>
-          <w:sz w:val="22"/>
-          <w:szCs w:val="22"/>
-          <w:lang w:val="en-US"/>
-        </w:rPr>
-        <w:t>) (*.</w:t>
-      </w:r>
-      <w:proofErr w:type="spellStart"/>
-      <w:r>
-        <w:rPr>
-          <w:rFonts w:ascii="Calibri" w:hAnsi="Calibri"/>
-          <w:sz w:val="22"/>
-          <w:szCs w:val="22"/>
-          <w:lang w:val="en-US"/>
-        </w:rPr>
-        <w:t>xlsm</w:t>
-      </w:r>
-      <w:proofErr w:type="spellEnd"/>
-      <w:r>
-        <w:rPr>
-          <w:rFonts w:ascii="Calibri" w:hAnsi="Calibri"/>
-          <w:sz w:val="22"/>
-          <w:szCs w:val="22"/>
-          <w:lang w:val="en-US"/>
-        </w:rPr>
-        <w:t>) (*.zip)</w:t>
+        <w:t>(*.xls) (*.xlsm) (*.zip)</w:t>
       </w:r>
       <w:r>
         <w:rPr>
@@ -4912,7 +4683,7 @@
           <w:lang w:eastAsia="de-DE"/>
         </w:rPr>
         <w:pict>
-          <v:shape id="_x0000_i1047" type="#_x0000_t75" style="width:470.5pt;height:213.5pt;visibility:visible;mso-wrap-style:square">
+          <v:shape id="_x0000_i1043" type="#_x0000_t75" style="width:470.5pt;height:213.5pt;visibility:visible;mso-wrap-style:square">
             <v:imagedata r:id="rId29" o:title=""/>
           </v:shape>
         </w:pict>
@@ -5013,21 +4784,7 @@
         <w:rPr>
           <w:lang w:val="en-US"/>
         </w:rPr>
-        <w:t xml:space="preserve">. You can delete each file by clicking on the </w:t>
-      </w:r>
-      <w:proofErr w:type="gramStart"/>
-      <w:r>
-        <w:rPr>
-          <w:lang w:val="en-US"/>
-        </w:rPr>
-        <w:t>X,</w:t>
-      </w:r>
-      <w:proofErr w:type="gramEnd"/>
-      <w:r>
-        <w:rPr>
-          <w:lang w:val="en-US"/>
-        </w:rPr>
-        <w:t xml:space="preserve"> or use these files later, when you want to upload data to a dataset.</w:t>
+        <w:t>. You can delete each file by clicking on the X, or use these files later, when you want to upload data to a dataset.</w:t>
       </w:r>
     </w:p>
     <w:p>
@@ -5043,7 +4800,7 @@
           <w:lang w:eastAsia="de-DE"/>
         </w:rPr>
         <w:pict>
-          <v:shape id="_x0000_i1048" type="#_x0000_t75" style="width:470.5pt;height:159.9pt;visibility:visible;mso-wrap-style:square">
+          <v:shape id="_x0000_i1044" type="#_x0000_t75" style="width:470.5pt;height:159.9pt;visibility:visible;mso-wrap-style:square">
             <v:imagedata r:id="rId30" o:title=""/>
           </v:shape>
         </w:pict>
@@ -5063,25 +4820,18 @@
         <w:t>I</w:t>
       </w:r>
       <w:r>
-        <w:t xml:space="preserve">mport </w:t>
-      </w:r>
-      <w:proofErr w:type="spellStart"/>
-      <w:r>
-        <w:t>m</w:t>
+        <w:t>mport m</w:t>
       </w:r>
       <w:r>
         <w:t>etadata</w:t>
       </w:r>
-      <w:proofErr w:type="spellEnd"/>
       <w:r>
         <w:t xml:space="preserve"> </w:t>
       </w:r>
-      <w:proofErr w:type="spellStart"/>
       <w:r>
         <w:t>structure</w:t>
       </w:r>
       <w:bookmarkEnd w:id="17"/>
-      <w:proofErr w:type="spellEnd"/>
     </w:p>
     <w:p/>
     <w:p>
@@ -5432,7 +5182,7 @@
           <w:lang w:eastAsia="de-DE"/>
         </w:rPr>
         <w:pict>
-          <v:shape id="Grafik 2" o:spid="_x0000_i1029" type="#_x0000_t75" style="width:397.65pt;height:48.55pt;visibility:visible">
+          <v:shape id="Grafik 2" o:spid="_x0000_i1045" type="#_x0000_t75" style="width:397.65pt;height:48.55pt;visibility:visible">
             <v:imagedata r:id="rId31" o:title=""/>
           </v:shape>
         </w:pict>
@@ -5554,7 +5304,7 @@
           <w:lang w:eastAsia="de-DE"/>
         </w:rPr>
         <w:pict>
-          <v:shape id="Grafik 1" o:spid="_x0000_i1030" type="#_x0000_t75" style="width:438.7pt;height:52.75pt;visibility:visible">
+          <v:shape id="Grafik 1" o:spid="_x0000_i1046" type="#_x0000_t75" style="width:438.7pt;height:52.75pt;visibility:visible">
             <v:imagedata r:id="rId32" o:title="" croptop="18403f" cropbottom="28981f" cropleft="2279f"/>
           </v:shape>
         </w:pict>
@@ -5572,7 +5322,7 @@
           <w:lang w:eastAsia="de-DE"/>
         </w:rPr>
         <w:pict>
-          <v:shape id="Grafik 3" o:spid="_x0000_i1031" type="#_x0000_t75" style="width:369.2pt;height:36.85pt;visibility:visible">
+          <v:shape id="Grafik 3" o:spid="_x0000_i1047" type="#_x0000_t75" style="width:369.2pt;height:36.85pt;visibility:visible">
             <v:imagedata r:id="rId33" o:title="" croptop="8674f" cropbottom="8674f" cropleft="1687f"/>
           </v:shape>
         </w:pict>
@@ -5633,7 +5383,6 @@
     <w:p>
       <w:pPr>
         <w:rPr>
-          <w:rStyle w:val="Standard"/>
           <w:rFonts w:ascii="Times New Roman" w:eastAsia="Times New Roman" w:hAnsi="Times New Roman" w:cs="Times New Roman"/>
           <w:snapToGrid w:val="0"/>
           <w:color w:val="000000"/>
@@ -5643,7 +5392,7 @@
           <w:u w:color="000000"/>
           <w:bdr w:val="none" w:sz="0" w:space="0" w:color="000000"/>
           <w:shd w:val="clear" w:color="000000" w:fill="000000"/>
-          <w:lang w:eastAsia="x-none" w:bidi="x-none"/>
+          <w:lang w:val="en-US" w:eastAsia="x-none" w:bidi="x-none"/>
         </w:rPr>
       </w:pPr>
       <w:r>
@@ -5702,7 +5451,6 @@
       </w:r>
       <w:r>
         <w:rPr>
-          <w:rStyle w:val="Standard"/>
           <w:rFonts w:ascii="Times New Roman" w:eastAsia="Times New Roman" w:hAnsi="Times New Roman" w:cs="Times New Roman"/>
           <w:snapToGrid w:val="0"/>
           <w:color w:val="000000"/>
@@ -5720,7 +5468,6 @@
     <w:p>
       <w:pPr>
         <w:rPr>
-          <w:rStyle w:val="Standard"/>
           <w:rFonts w:ascii="Times New Roman" w:eastAsia="Times New Roman" w:hAnsi="Times New Roman" w:cs="Times New Roman"/>
           <w:snapToGrid w:val="0"/>
           <w:color w:val="000000"/>
@@ -5730,19 +5477,18 @@
           <w:u w:color="000000"/>
           <w:bdr w:val="none" w:sz="0" w:space="0" w:color="000000"/>
           <w:shd w:val="clear" w:color="000000" w:fill="000000"/>
-          <w:lang w:eastAsia="x-none" w:bidi="x-none"/>
-        </w:rPr>
-      </w:pPr>
-    </w:p>
-    <w:p>
-      <w:pPr>
-        <w:rPr>
-          <w:lang w:val="en-US"/>
-        </w:rPr>
-      </w:pPr>
-      <w:r>
-        <w:rPr>
-          <w:rStyle w:val="Standard"/>
+          <w:lang w:val="en-US" w:eastAsia="x-none" w:bidi="x-none"/>
+        </w:rPr>
+      </w:pPr>
+    </w:p>
+    <w:p>
+      <w:pPr>
+        <w:rPr>
+          <w:lang w:val="en-US"/>
+        </w:rPr>
+      </w:pPr>
+      <w:r>
+        <w:rPr>
           <w:rFonts w:ascii="Times New Roman" w:eastAsia="Times New Roman" w:hAnsi="Times New Roman" w:cs="Times New Roman"/>
           <w:snapToGrid w:val="0"/>
           <w:color w:val="000000"/>
@@ -5752,7 +5498,7 @@
           <w:u w:color="000000"/>
           <w:bdr w:val="none" w:sz="0" w:space="0" w:color="000000"/>
           <w:shd w:val="clear" w:color="000000" w:fill="000000"/>
-          <w:lang w:eastAsia="x-none" w:bidi="x-none"/>
+          <w:lang w:val="en-US" w:eastAsia="x-none" w:bidi="x-none"/>
         </w:rPr>
         <w:br/>
       </w:r>
@@ -5762,7 +5508,7 @@
           <w:lang w:eastAsia="de-DE"/>
         </w:rPr>
         <w:pict>
-          <v:shape id="_x0000_i1049" type="#_x0000_t75" style="width:470.5pt;height:169.95pt;visibility:visible;mso-wrap-style:square">
+          <v:shape id="_x0000_i1048" type="#_x0000_t75" style="width:470.5pt;height:169.95pt;visibility:visible;mso-wrap-style:square">
             <v:imagedata r:id="rId34" o:title=""/>
           </v:shape>
         </w:pict>
@@ -5846,7 +5592,7 @@
           <w:lang w:eastAsia="de-DE"/>
         </w:rPr>
         <w:pict>
-          <v:shape id="_x0000_i1050" type="#_x0000_t75" style="width:470.5pt;height:169.95pt;visibility:visible;mso-wrap-style:square">
+          <v:shape id="_x0000_i1049" type="#_x0000_t75" style="width:470.5pt;height:169.95pt;visibility:visible;mso-wrap-style:square">
             <v:imagedata r:id="rId35" o:title=""/>
           </v:shape>
         </w:pict>
@@ -5927,7 +5673,7 @@
         </w:rPr>
         <w:lastRenderedPageBreak/>
         <w:pict>
-          <v:shape id="Grafik 18" o:spid="_x0000_i1032" type="#_x0000_t75" style="width:366.7pt;height:175.8pt;visibility:visible">
+          <v:shape id="Grafik 18" o:spid="_x0000_i1050" type="#_x0000_t75" style="width:366.7pt;height:175.8pt;visibility:visible">
             <v:imagedata r:id="rId36" o:title="" cropleft="867f"/>
           </v:shape>
         </w:pict>
@@ -5943,21 +5689,7 @@
           <w:lang w:val="en-US"/>
         </w:rPr>
         <w:br/>
-        <w:t>If no root node is selected then the wizard will automatically select the first element which is a complex type. But it is also possible to define the element “</w:t>
-      </w:r>
-      <w:proofErr w:type="spellStart"/>
-      <w:r>
-        <w:rPr>
-          <w:lang w:val="en-US"/>
-        </w:rPr>
-        <w:t>DataSet</w:t>
-      </w:r>
-      <w:proofErr w:type="spellEnd"/>
-      <w:r>
-        <w:rPr>
-          <w:lang w:val="en-US"/>
-        </w:rPr>
-        <w:t>” as root node and the metadata structure starts from this element. The Name of a metadata structure must be unique and the root node must exist.</w:t>
+        <w:t>If no root node is selected then the wizard will automatically select the first element which is a complex type. But it is also possible to define the element “DataSet” as root node and the metadata structure starts from this element. The Name of a metadata structure must be unique and the root node must exist.</w:t>
       </w:r>
     </w:p>
     <w:p>
@@ -6275,21 +6007,21 @@
         <v:path o:extrusionok="f" gradientshapeok="t" o:connecttype="rect"/>
         <o:lock v:ext="edit" aspectratio="t"/>
       </v:shapetype>
-      <v:shape id="_x0000_i1180" type="#_x0000_t75" style="width:300.55pt;height:318.15pt;visibility:visible" o:bullet="t">
+      <v:shape id="_x0000_i1029" type="#_x0000_t75" style="width:300.55pt;height:318.15pt;visibility:visible" o:bullet="t">
         <v:imagedata r:id="rId1" o:title="" croptop="10498f" cropbottom="51315f" cropleft="39175f" cropright="22133f"/>
       </v:shape>
     </w:pict>
   </w:numPicBullet>
   <w:numPicBullet w:numPicBulletId="1">
     <w:pict>
-      <v:shape id="_x0000_i1181" type="#_x0000_t75" style="width:593.6pt;height:28.45pt;visibility:visible" o:bullet="t">
+      <v:shape id="_x0000_i1030" type="#_x0000_t75" style="width:593.6pt;height:28.45pt;visibility:visible" o:bullet="t">
         <v:imagedata r:id="rId2" o:title="" croptop=".375" cropbottom="13084f" cropleft="729f" cropright="62426f"/>
       </v:shape>
     </w:pict>
   </w:numPicBullet>
   <w:numPicBullet w:numPicBulletId="2">
     <w:pict>
-      <v:shape id="_x0000_i1182" type="#_x0000_t75" style="width:10.05pt;height:11.7pt;visibility:visible" o:bullet="t">
+      <v:shape id="_x0000_i1031" type="#_x0000_t75" style="width:10.05pt;height:11.7pt;visibility:visible" o:bullet="t">
         <v:imagedata r:id="rId3" o:title="" croptop="31783f" cropbottom="32056f" cropleft="29422f" cropright="35085f"/>
       </v:shape>
     </w:pict>
@@ -8473,6 +8205,52 @@
       <w:vertAlign w:val="superscript"/>
     </w:rPr>
   </w:style>
+  <w:style w:type="paragraph" w:styleId="HTMLVorformatiert">
+    <w:name w:val="HTML Preformatted"/>
+    <w:basedOn w:val="Standard"/>
+    <w:link w:val="HTMLVorformatiertZchn"/>
+    <w:uiPriority w:val="99"/>
+    <w:semiHidden/>
+    <w:unhideWhenUsed/>
+    <w:rsid w:val="00D24B58"/>
+    <w:pPr>
+      <w:tabs>
+        <w:tab w:val="left" w:pos="916"/>
+        <w:tab w:val="left" w:pos="1832"/>
+        <w:tab w:val="left" w:pos="2748"/>
+        <w:tab w:val="left" w:pos="3664"/>
+        <w:tab w:val="left" w:pos="4580"/>
+        <w:tab w:val="left" w:pos="5496"/>
+        <w:tab w:val="left" w:pos="6412"/>
+        <w:tab w:val="left" w:pos="7328"/>
+        <w:tab w:val="left" w:pos="8244"/>
+        <w:tab w:val="left" w:pos="9160"/>
+        <w:tab w:val="left" w:pos="10076"/>
+        <w:tab w:val="left" w:pos="10992"/>
+        <w:tab w:val="left" w:pos="11908"/>
+        <w:tab w:val="left" w:pos="12824"/>
+        <w:tab w:val="left" w:pos="13740"/>
+        <w:tab w:val="left" w:pos="14656"/>
+      </w:tabs>
+      <w:spacing w:after="0" w:line="240" w:lineRule="auto"/>
+    </w:pPr>
+    <w:rPr>
+      <w:rFonts w:ascii="Courier New" w:eastAsia="Times New Roman" w:hAnsi="Courier New" w:cs="Courier New"/>
+      <w:sz w:val="20"/>
+      <w:szCs w:val="20"/>
+      <w:lang w:eastAsia="de-DE"/>
+    </w:rPr>
+  </w:style>
+  <w:style w:type="character" w:customStyle="1" w:styleId="HTMLVorformatiertZchn">
+    <w:name w:val="HTML Vorformatiert Zchn"/>
+    <w:link w:val="HTMLVorformatiert"/>
+    <w:uiPriority w:val="99"/>
+    <w:semiHidden/>
+    <w:rsid w:val="00D24B58"/>
+    <w:rPr>
+      <w:rFonts w:ascii="Courier New" w:eastAsia="Times New Roman" w:hAnsi="Courier New" w:cs="Courier New"/>
+    </w:rPr>
+  </w:style>
 </w:styles>
 </file>
 

</xml_diff>